<commit_message>
class changing on click works now, but the css properties of it don't
</commit_message>
<xml_diff>
--- a/Assignment 2.docx
+++ b/Assignment 2.docx
@@ -32,94 +32,277 @@
         <w:rPr>
           <w:lang w:val="en-US"/>
         </w:rPr>
-        <w:t>Ships which can be placed on a grid, you should be able to move and rotate (90 degrees) your ships within the grid</w:t>
+        <w:t>Ships which can be placed on a grid, you should be able to move and rotate (90 degrees) your ships within the grid before the game starts.</w:t>
+      </w:r>
+    </w:p>
+    <w:p>
+      <w:pPr>
+        <w:pStyle w:val="Lijstalinea"/>
+        <w:numPr>
+          <w:ilvl w:val="0"/>
+          <w:numId w:val="1"/>
+        </w:numPr>
+        <w:rPr>
+          <w:lang w:val="en-US"/>
+        </w:rPr>
+      </w:pPr>
+      <w:r>
+        <w:rPr>
+          <w:lang w:val="en-US"/>
+        </w:rPr>
+        <w:t>Player grid pattern with interactable ti</w:t>
+      </w:r>
+      <w:r>
+        <w:rPr>
+          <w:lang w:val="en-US"/>
+        </w:rPr>
+        <w:t>les in the grid</w:t>
+      </w:r>
+    </w:p>
+    <w:p>
+      <w:pPr>
+        <w:pStyle w:val="Lijstalinea"/>
+        <w:numPr>
+          <w:ilvl w:val="1"/>
+          <w:numId w:val="1"/>
+        </w:numPr>
+        <w:rPr>
+          <w:lang w:val="en-US"/>
+        </w:rPr>
+      </w:pPr>
+      <w:r>
+        <w:rPr>
+          <w:lang w:val="en-US"/>
+        </w:rPr>
+        <w:t xml:space="preserve">Ships to be placed on the grid with a span of multiple tiles, check whether all the selected tiles for a ship are available to place the ship and if so place the ship </w:t>
+      </w:r>
+    </w:p>
+    <w:p>
+      <w:pPr>
+        <w:pStyle w:val="Lijstalinea"/>
+        <w:numPr>
+          <w:ilvl w:val="1"/>
+          <w:numId w:val="1"/>
+        </w:numPr>
+        <w:rPr>
+          <w:lang w:val="en-US"/>
+        </w:rPr>
+      </w:pPr>
+      <w:r>
+        <w:rPr>
+          <w:lang w:val="en-US"/>
+        </w:rPr>
+        <w:t>Check if tile is available to shoot at</w:t>
+      </w:r>
+    </w:p>
+    <w:p>
+      <w:pPr>
+        <w:pStyle w:val="Lijstalinea"/>
+        <w:numPr>
+          <w:ilvl w:val="1"/>
+          <w:numId w:val="1"/>
+        </w:numPr>
+        <w:rPr>
+          <w:lang w:val="en-US"/>
+        </w:rPr>
+      </w:pPr>
+      <w:r>
+        <w:rPr>
+          <w:lang w:val="en-US"/>
+        </w:rPr>
+        <w:t xml:space="preserve">If tile has been shot show </w:t>
+      </w:r>
+    </w:p>
+    <w:p>
+      <w:pPr>
+        <w:rPr>
+          <w:lang w:val="en-US"/>
+        </w:rPr>
+      </w:pPr>
+      <w:r>
+        <w:rPr>
+          <w:lang w:val="en-US"/>
+        </w:rPr>
+        <w:t>2.2</w:t>
+      </w:r>
+    </w:p>
+    <w:p>
+      <w:pPr>
+        <w:pStyle w:val="Lijstalinea"/>
+        <w:numPr>
+          <w:ilvl w:val="0"/>
+          <w:numId w:val="2"/>
+        </w:numPr>
+        <w:rPr>
+          <w:lang w:val="en-US"/>
+        </w:rPr>
+      </w:pPr>
+      <w:r>
+        <w:rPr>
+          <w:lang w:val="en-US"/>
+        </w:rPr>
+        <w:t>Game state</w:t>
+      </w:r>
+    </w:p>
+    <w:p>
+      <w:pPr>
+        <w:pStyle w:val="Lijstalinea"/>
+        <w:numPr>
+          <w:ilvl w:val="0"/>
+          <w:numId w:val="2"/>
+        </w:numPr>
+        <w:rPr>
+          <w:lang w:val="en-US"/>
+        </w:rPr>
+      </w:pPr>
+      <w:r>
+        <w:rPr>
+          <w:lang w:val="en-US"/>
+        </w:rPr>
+        <w:t>Player board</w:t>
+      </w:r>
+    </w:p>
+    <w:p>
+      <w:pPr>
+        <w:pStyle w:val="Lijstalinea"/>
+        <w:numPr>
+          <w:ilvl w:val="0"/>
+          <w:numId w:val="2"/>
+        </w:numPr>
+        <w:rPr>
+          <w:lang w:val="en-US"/>
+        </w:rPr>
+      </w:pPr>
+      <w:r>
+        <w:rPr>
+          <w:lang w:val="en-US"/>
+        </w:rPr>
+        <w:t>Opponent board</w:t>
+      </w:r>
+    </w:p>
+    <w:p>
+      <w:pPr>
+        <w:pStyle w:val="Lijstalinea"/>
+        <w:numPr>
+          <w:ilvl w:val="0"/>
+          <w:numId w:val="2"/>
+        </w:numPr>
+        <w:rPr>
+          <w:lang w:val="en-US"/>
+        </w:rPr>
+      </w:pPr>
+      <w:r>
+        <w:rPr>
+          <w:lang w:val="en-US"/>
+        </w:rPr>
+        <w:t>Ships</w:t>
+      </w:r>
+    </w:p>
+    <w:p>
+      <w:pPr>
+        <w:pStyle w:val="Lijstalinea"/>
+        <w:numPr>
+          <w:ilvl w:val="0"/>
+          <w:numId w:val="2"/>
+        </w:numPr>
+        <w:rPr>
+          <w:lang w:val="en-US"/>
+        </w:rPr>
+      </w:pPr>
+      <w:r>
+        <w:rPr>
+          <w:lang w:val="en-US"/>
+        </w:rPr>
+        <w:t>Ship placement</w:t>
+      </w:r>
+    </w:p>
+    <w:p>
+      <w:pPr>
+        <w:pStyle w:val="Lijstalinea"/>
+        <w:numPr>
+          <w:ilvl w:val="0"/>
+          <w:numId w:val="2"/>
+        </w:numPr>
+        <w:rPr>
+          <w:lang w:val="en-US"/>
+        </w:rPr>
+      </w:pPr>
+      <w:r>
+        <w:rPr>
+          <w:lang w:val="en-US"/>
+        </w:rPr>
+        <w:t>Cells that are hit/missed</w:t>
+      </w:r>
+    </w:p>
+    <w:p>
+      <w:pPr>
+        <w:pStyle w:val="Lijstalinea"/>
+        <w:numPr>
+          <w:ilvl w:val="0"/>
+          <w:numId w:val="2"/>
+        </w:numPr>
+        <w:rPr>
+          <w:lang w:val="en-US"/>
+        </w:rPr>
+      </w:pPr>
+      <w:r>
+        <w:rPr>
+          <w:lang w:val="en-US"/>
+        </w:rPr>
+        <w:t>Who won the game</w:t>
+      </w:r>
+    </w:p>
+    <w:p>
+      <w:pPr>
+        <w:pStyle w:val="Lijstalinea"/>
+        <w:numPr>
+          <w:ilvl w:val="0"/>
+          <w:numId w:val="2"/>
+        </w:numPr>
+        <w:rPr>
+          <w:lang w:val="en-US"/>
+        </w:rPr>
+      </w:pPr>
+      <w:r>
+        <w:rPr>
+          <w:lang w:val="en-US"/>
+        </w:rPr>
+        <w:t>Which ships are already destroyed</w:t>
+      </w:r>
+    </w:p>
+    <w:p>
+      <w:pPr>
+        <w:pStyle w:val="Lijstalinea"/>
+        <w:numPr>
+          <w:ilvl w:val="0"/>
+          <w:numId w:val="2"/>
+        </w:numPr>
+        <w:rPr>
+          <w:lang w:val="en-US"/>
+        </w:rPr>
+      </w:pPr>
+      <w:r>
+        <w:rPr>
+          <w:lang w:val="en-US"/>
+        </w:rPr>
+        <w:t xml:space="preserve">Timer </w:t>
+      </w:r>
+    </w:p>
+    <w:p>
+      <w:pPr>
+        <w:ind w:left="360"/>
+        <w:rPr>
+          <w:lang w:val="en-US"/>
+        </w:rPr>
+      </w:pPr>
+      <w:r>
+        <w:rPr>
+          <w:lang w:val="en-US"/>
+        </w:rPr>
+        <w:t>Design pattern: MVC (model view controller)</w:t>
       </w:r>
       <w:bookmarkStart w:id="0" w:name="_GoBack"/>
       <w:bookmarkEnd w:id="0"/>
-      <w:r>
-        <w:rPr>
-          <w:lang w:val="en-US"/>
-        </w:rPr>
-        <w:t xml:space="preserve"> before the game starts.</w:t>
-      </w:r>
-    </w:p>
-    <w:p>
-      <w:pPr>
-        <w:pStyle w:val="Lijstalinea"/>
-        <w:numPr>
-          <w:ilvl w:val="0"/>
-          <w:numId w:val="1"/>
-        </w:numPr>
-        <w:rPr>
-          <w:lang w:val="en-US"/>
-        </w:rPr>
-      </w:pPr>
-      <w:r>
-        <w:rPr>
-          <w:lang w:val="en-US"/>
-        </w:rPr>
-        <w:t>Player grid pattern with interactable ti</w:t>
-      </w:r>
-      <w:r>
-        <w:rPr>
-          <w:lang w:val="en-US"/>
-        </w:rPr>
-        <w:t>les in the grid</w:t>
-      </w:r>
-    </w:p>
-    <w:p>
-      <w:pPr>
-        <w:pStyle w:val="Lijstalinea"/>
-        <w:numPr>
-          <w:ilvl w:val="1"/>
-          <w:numId w:val="1"/>
-        </w:numPr>
-        <w:rPr>
-          <w:lang w:val="en-US"/>
-        </w:rPr>
-      </w:pPr>
-      <w:r>
-        <w:rPr>
-          <w:lang w:val="en-US"/>
-        </w:rPr>
-        <w:t xml:space="preserve">Ships to be placed on the grid with a span of multiple tiles, check whether all the selected tiles for a ship are available to place the ship and if so place the ship </w:t>
-      </w:r>
-    </w:p>
-    <w:p>
-      <w:pPr>
-        <w:pStyle w:val="Lijstalinea"/>
-        <w:numPr>
-          <w:ilvl w:val="1"/>
-          <w:numId w:val="1"/>
-        </w:numPr>
-        <w:rPr>
-          <w:lang w:val="en-US"/>
-        </w:rPr>
-      </w:pPr>
-      <w:r>
-        <w:rPr>
-          <w:lang w:val="en-US"/>
-        </w:rPr>
-        <w:t>Check if tile is available to shoot at</w:t>
-      </w:r>
-    </w:p>
-    <w:p>
-      <w:pPr>
-        <w:pStyle w:val="Lijstalinea"/>
-        <w:numPr>
-          <w:ilvl w:val="1"/>
-          <w:numId w:val="1"/>
-        </w:numPr>
-        <w:rPr>
-          <w:lang w:val="en-US"/>
-        </w:rPr>
-      </w:pPr>
-      <w:r>
-        <w:rPr>
-          <w:lang w:val="en-US"/>
-        </w:rPr>
-        <w:t xml:space="preserve">If tile has been shot show </w:t>
-      </w:r>
     </w:p>
     <w:sectPr>
       <w:pgSz w:w="11906" w:h="16838"/>
@@ -246,8 +429,124 @@
       </w:rPr>
     </w:lvl>
   </w:abstractNum>
+  <w:abstractNum w:abstractNumId="1" w15:restartNumberingAfterBreak="0">
+    <w:nsid w:val="5D2C1AAC"/>
+    <w:multiLevelType w:val="hybridMultilevel"/>
+    <w:tmpl w:val="FEA4A252"/>
+    <w:lvl w:ilvl="0" w:tplc="04130001">
+      <w:start w:val="1"/>
+      <w:numFmt w:val="bullet"/>
+      <w:lvlText w:val=""/>
+      <w:lvlJc w:val="left"/>
+      <w:pPr>
+        <w:ind w:left="720" w:hanging="360"/>
+      </w:pPr>
+      <w:rPr>
+        <w:rFonts w:ascii="Symbol" w:hAnsi="Symbol" w:hint="default"/>
+      </w:rPr>
+    </w:lvl>
+    <w:lvl w:ilvl="1" w:tplc="04130003" w:tentative="1">
+      <w:start w:val="1"/>
+      <w:numFmt w:val="bullet"/>
+      <w:lvlText w:val="o"/>
+      <w:lvlJc w:val="left"/>
+      <w:pPr>
+        <w:ind w:left="1440" w:hanging="360"/>
+      </w:pPr>
+      <w:rPr>
+        <w:rFonts w:ascii="Courier New" w:hAnsi="Courier New" w:cs="Courier New" w:hint="default"/>
+      </w:rPr>
+    </w:lvl>
+    <w:lvl w:ilvl="2" w:tplc="04130005" w:tentative="1">
+      <w:start w:val="1"/>
+      <w:numFmt w:val="bullet"/>
+      <w:lvlText w:val=""/>
+      <w:lvlJc w:val="left"/>
+      <w:pPr>
+        <w:ind w:left="2160" w:hanging="360"/>
+      </w:pPr>
+      <w:rPr>
+        <w:rFonts w:ascii="Wingdings" w:hAnsi="Wingdings" w:hint="default"/>
+      </w:rPr>
+    </w:lvl>
+    <w:lvl w:ilvl="3" w:tplc="04130001" w:tentative="1">
+      <w:start w:val="1"/>
+      <w:numFmt w:val="bullet"/>
+      <w:lvlText w:val=""/>
+      <w:lvlJc w:val="left"/>
+      <w:pPr>
+        <w:ind w:left="2880" w:hanging="360"/>
+      </w:pPr>
+      <w:rPr>
+        <w:rFonts w:ascii="Symbol" w:hAnsi="Symbol" w:hint="default"/>
+      </w:rPr>
+    </w:lvl>
+    <w:lvl w:ilvl="4" w:tplc="04130003" w:tentative="1">
+      <w:start w:val="1"/>
+      <w:numFmt w:val="bullet"/>
+      <w:lvlText w:val="o"/>
+      <w:lvlJc w:val="left"/>
+      <w:pPr>
+        <w:ind w:left="3600" w:hanging="360"/>
+      </w:pPr>
+      <w:rPr>
+        <w:rFonts w:ascii="Courier New" w:hAnsi="Courier New" w:cs="Courier New" w:hint="default"/>
+      </w:rPr>
+    </w:lvl>
+    <w:lvl w:ilvl="5" w:tplc="04130005" w:tentative="1">
+      <w:start w:val="1"/>
+      <w:numFmt w:val="bullet"/>
+      <w:lvlText w:val=""/>
+      <w:lvlJc w:val="left"/>
+      <w:pPr>
+        <w:ind w:left="4320" w:hanging="360"/>
+      </w:pPr>
+      <w:rPr>
+        <w:rFonts w:ascii="Wingdings" w:hAnsi="Wingdings" w:hint="default"/>
+      </w:rPr>
+    </w:lvl>
+    <w:lvl w:ilvl="6" w:tplc="04130001" w:tentative="1">
+      <w:start w:val="1"/>
+      <w:numFmt w:val="bullet"/>
+      <w:lvlText w:val=""/>
+      <w:lvlJc w:val="left"/>
+      <w:pPr>
+        <w:ind w:left="5040" w:hanging="360"/>
+      </w:pPr>
+      <w:rPr>
+        <w:rFonts w:ascii="Symbol" w:hAnsi="Symbol" w:hint="default"/>
+      </w:rPr>
+    </w:lvl>
+    <w:lvl w:ilvl="7" w:tplc="04130003" w:tentative="1">
+      <w:start w:val="1"/>
+      <w:numFmt w:val="bullet"/>
+      <w:lvlText w:val="o"/>
+      <w:lvlJc w:val="left"/>
+      <w:pPr>
+        <w:ind w:left="5760" w:hanging="360"/>
+      </w:pPr>
+      <w:rPr>
+        <w:rFonts w:ascii="Courier New" w:hAnsi="Courier New" w:cs="Courier New" w:hint="default"/>
+      </w:rPr>
+    </w:lvl>
+    <w:lvl w:ilvl="8" w:tplc="04130005" w:tentative="1">
+      <w:start w:val="1"/>
+      <w:numFmt w:val="bullet"/>
+      <w:lvlText w:val=""/>
+      <w:lvlJc w:val="left"/>
+      <w:pPr>
+        <w:ind w:left="6480" w:hanging="360"/>
+      </w:pPr>
+      <w:rPr>
+        <w:rFonts w:ascii="Wingdings" w:hAnsi="Wingdings" w:hint="default"/>
+      </w:rPr>
+    </w:lvl>
+  </w:abstractNum>
   <w:num w:numId="1">
     <w:abstractNumId w:val="0"/>
+  </w:num>
+  <w:num w:numId="2">
+    <w:abstractNumId w:val="1"/>
   </w:num>
 </w:numbering>
 </file>

</xml_diff>